<commit_message>
Task dox file updated
</commit_message>
<xml_diff>
--- a/ASP.NET-MVC-Teamwork-Assignment-Oct-2015.docx
+++ b/ASP.NET-MVC-Teamwork-Assignment-Oct-2015.docx
@@ -46,8 +46,17 @@
             <w:rStyle w:val="Hyperlink"/>
             <w:lang w:val="en-US"/>
           </w:rPr>
-          <w:t>ASP.NET MVC Course @ SoftUni</w:t>
+          <w:t xml:space="preserve">ASP.NET MVC Course @ </w:t>
         </w:r>
+        <w:proofErr w:type="spellStart"/>
+        <w:r>
+          <w:rPr>
+            <w:rStyle w:val="Hyperlink"/>
+            <w:lang w:val="en-US"/>
+          </w:rPr>
+          <w:t>SoftUni</w:t>
+        </w:r>
+        <w:proofErr w:type="spellEnd"/>
       </w:hyperlink>
     </w:p>
     <w:p>
@@ -1513,11 +1522,13 @@
           <w:numId w:val="26"/>
         </w:numPr>
         <w:rPr>
-          <w:lang w:val="en-GB"/>
-        </w:rPr>
-      </w:pPr>
-      <w:r>
-        <w:rPr>
+          <w:highlight w:val="green"/>
+          <w:lang w:val="en-GB"/>
+        </w:rPr>
+      </w:pPr>
+      <w:r>
+        <w:rPr>
+          <w:highlight w:val="green"/>
           <w:lang w:val="en-GB"/>
         </w:rPr>
         <w:t xml:space="preserve">Use </w:t>
@@ -1525,36 +1536,42 @@
       <w:r>
         <w:rPr>
           <w:b/>
+          <w:highlight w:val="green"/>
           <w:lang w:val="en-GB"/>
         </w:rPr>
         <w:t>MVC Areas</w:t>
       </w:r>
       <w:r>
         <w:rPr>
+          <w:highlight w:val="green"/>
           <w:lang w:val="en-GB"/>
         </w:rPr>
         <w:t xml:space="preserve"> </w:t>
       </w:r>
       <w:r>
         <w:rPr>
+          <w:highlight w:val="green"/>
           <w:lang w:val="en-GB"/>
         </w:rPr>
         <w:t xml:space="preserve">to separate different parts of your application </w:t>
       </w:r>
       <w:r>
         <w:rPr>
+          <w:highlight w:val="green"/>
           <w:lang w:val="en-GB"/>
         </w:rPr>
         <w:t xml:space="preserve">(e.g. </w:t>
       </w:r>
       <w:r>
         <w:rPr>
+          <w:highlight w:val="green"/>
           <w:lang w:val="en-GB"/>
         </w:rPr>
         <w:t xml:space="preserve">area </w:t>
       </w:r>
       <w:r>
         <w:rPr>
+          <w:highlight w:val="green"/>
           <w:lang w:val="en-GB"/>
         </w:rPr>
         <w:t>for administration).</w:t>
@@ -1646,11 +1663,13 @@
           <w:numId w:val="26"/>
         </w:numPr>
         <w:rPr>
-          <w:lang w:val="en-GB"/>
-        </w:rPr>
-      </w:pPr>
-      <w:r>
-        <w:rPr>
+          <w:highlight w:val="green"/>
+          <w:lang w:val="en-GB"/>
+        </w:rPr>
+      </w:pPr>
+      <w:r>
+        <w:rPr>
+          <w:highlight w:val="green"/>
           <w:lang w:val="en-GB"/>
         </w:rPr>
         <w:t xml:space="preserve">Use the standard </w:t>
@@ -1658,12 +1677,14 @@
       <w:r>
         <w:rPr>
           <w:b/>
+          <w:highlight w:val="green"/>
           <w:lang w:val="en-GB"/>
         </w:rPr>
         <w:t>ASP.NET Identity System</w:t>
       </w:r>
       <w:r>
         <w:rPr>
+          <w:highlight w:val="green"/>
           <w:lang w:val="en-GB"/>
         </w:rPr>
         <w:t xml:space="preserve"> for managing </w:t>
@@ -1671,12 +1692,14 @@
       <w:r>
         <w:rPr>
           <w:b/>
+          <w:highlight w:val="green"/>
           <w:lang w:val="en-GB"/>
         </w:rPr>
         <w:t>users</w:t>
       </w:r>
       <w:r>
         <w:rPr>
+          <w:highlight w:val="green"/>
           <w:lang w:val="en-GB"/>
         </w:rPr>
         <w:t xml:space="preserve"> and </w:t>
@@ -1684,6 +1707,7 @@
       <w:r>
         <w:rPr>
           <w:b/>
+          <w:highlight w:val="green"/>
           <w:lang w:val="en-GB"/>
         </w:rPr>
         <w:t>roles</w:t>
@@ -1691,6 +1715,7 @@
       <w:r>
         <w:rPr>
           <w:bCs/>
+          <w:highlight w:val="green"/>
           <w:lang w:val="en-GB"/>
         </w:rPr>
         <w:t>.</w:t>
@@ -1704,23 +1729,27 @@
           <w:numId w:val="26"/>
         </w:numPr>
         <w:rPr>
-          <w:lang w:val="en-GB"/>
-        </w:rPr>
-      </w:pPr>
-      <w:r>
-        <w:rPr>
+          <w:highlight w:val="green"/>
+          <w:lang w:val="en-GB"/>
+        </w:rPr>
+      </w:pPr>
+      <w:r>
+        <w:rPr>
+          <w:highlight w:val="green"/>
           <w:lang w:val="en-GB"/>
         </w:rPr>
         <w:t xml:space="preserve">Your registered users should have at least one of </w:t>
       </w:r>
       <w:r>
         <w:rPr>
+          <w:highlight w:val="green"/>
           <w:lang w:val="en-GB"/>
         </w:rPr>
         <w:t>these</w:t>
       </w:r>
       <w:r>
         <w:rPr>
+          <w:highlight w:val="green"/>
           <w:lang w:val="en-GB"/>
         </w:rPr>
         <w:t xml:space="preserve"> roles: </w:t>
@@ -1728,12 +1757,14 @@
       <w:r>
         <w:rPr>
           <w:b/>
+          <w:highlight w:val="green"/>
           <w:lang w:val="en-GB"/>
         </w:rPr>
         <w:t>user</w:t>
       </w:r>
       <w:r>
         <w:rPr>
+          <w:highlight w:val="green"/>
           <w:lang w:val="en-GB"/>
         </w:rPr>
         <w:t xml:space="preserve"> and </w:t>
@@ -1741,12 +1772,14 @@
       <w:r>
         <w:rPr>
           <w:b/>
+          <w:highlight w:val="green"/>
           <w:lang w:val="en-GB"/>
         </w:rPr>
         <w:t>administrator</w:t>
       </w:r>
       <w:r>
         <w:rPr>
+          <w:highlight w:val="green"/>
           <w:lang w:val="en-GB"/>
         </w:rPr>
         <w:t>.</w:t>
@@ -1765,6 +1798,7 @@
       </w:pPr>
       <w:r>
         <w:rPr>
+          <w:highlight w:val="green"/>
           <w:lang w:val="en-GB"/>
         </w:rPr>
         <w:t xml:space="preserve">Use </w:t>
@@ -1772,6 +1806,7 @@
       <w:r>
         <w:rPr>
           <w:b/>
+          <w:highlight w:val="green"/>
           <w:lang w:val="en-GB"/>
         </w:rPr>
         <w:t xml:space="preserve">AJAX </w:t>
@@ -1779,6 +1814,7 @@
       <w:r>
         <w:rPr>
           <w:bCs/>
+          <w:highlight w:val="green"/>
           <w:lang w:val="en-GB"/>
         </w:rPr>
         <w:t>request to asynchronously load and display data</w:t>
@@ -1786,6 +1822,7 @@
       <w:r>
         <w:rPr>
           <w:b/>
+          <w:highlight w:val="green"/>
           <w:lang w:val="en-GB"/>
         </w:rPr>
         <w:t xml:space="preserve"> </w:t>
@@ -1793,32 +1830,21 @@
       <w:r>
         <w:rPr>
           <w:bCs/>
-          <w:lang w:val="en-GB"/>
-        </w:rPr>
-        <w:t>somewh</w:t>
-      </w:r>
-      <w:r>
-        <w:rPr>
-          <w:bCs/>
-          <w:lang w:val="en-GB"/>
-        </w:rPr>
-        <w:t>er</w:t>
-      </w:r>
-      <w:r>
-        <w:rPr>
-          <w:bCs/>
-          <w:lang w:val="en-GB"/>
-        </w:rPr>
-        <w:t>e in</w:t>
-      </w:r>
-      <w:r>
-        <w:rPr>
+          <w:highlight w:val="green"/>
+          <w:lang w:val="en-GB"/>
+        </w:rPr>
+        <w:t>somewhere in</w:t>
+      </w:r>
+      <w:r>
+        <w:rPr>
+          <w:highlight w:val="green"/>
           <w:lang w:val="en-GB"/>
         </w:rPr>
         <w:t xml:space="preserve"> your application</w:t>
       </w:r>
       <w:r>
         <w:rPr>
+          <w:highlight w:val="green"/>
           <w:lang w:val="en-GB"/>
         </w:rPr>
         <w:t>.</w:t>
@@ -1832,11 +1858,13 @@
           <w:numId w:val="26"/>
         </w:numPr>
         <w:rPr>
-          <w:lang w:val="en-GB"/>
-        </w:rPr>
-      </w:pPr>
-      <w:r>
-        <w:rPr>
+          <w:highlight w:val="red"/>
+          <w:lang w:val="en-GB"/>
+        </w:rPr>
+      </w:pPr>
+      <w:r>
+        <w:rPr>
+          <w:highlight w:val="red"/>
           <w:lang w:val="en-GB"/>
         </w:rPr>
         <w:t xml:space="preserve">Use </w:t>
@@ -1845,24 +1873,28 @@
         <w:rPr>
           <w:b/>
           <w:noProof/>
+          <w:highlight w:val="red"/>
           <w:lang w:val="en-GB"/>
         </w:rPr>
         <w:t>SignalR</w:t>
       </w:r>
       <w:r>
         <w:rPr>
+          <w:highlight w:val="red"/>
           <w:lang w:val="en-GB"/>
         </w:rPr>
         <w:t xml:space="preserve"> communication </w:t>
       </w:r>
       <w:r>
         <w:rPr>
+          <w:highlight w:val="red"/>
           <w:lang w:val="en-GB"/>
         </w:rPr>
         <w:t>somewhere in</w:t>
       </w:r>
       <w:r>
         <w:rPr>
+          <w:highlight w:val="red"/>
           <w:lang w:val="en-GB"/>
         </w:rPr>
         <w:t xml:space="preserve"> your application.</w:t>
@@ -1876,11 +1908,13 @@
           <w:numId w:val="26"/>
         </w:numPr>
         <w:rPr>
-          <w:lang w:val="en-GB"/>
-        </w:rPr>
-      </w:pPr>
-      <w:r>
-        <w:rPr>
+          <w:highlight w:val="red"/>
+          <w:lang w:val="en-GB"/>
+        </w:rPr>
+      </w:pPr>
+      <w:r>
+        <w:rPr>
+          <w:highlight w:val="red"/>
           <w:lang w:val="en-GB"/>
         </w:rPr>
         <w:t xml:space="preserve">Write </w:t>
@@ -1888,15 +1922,26 @@
       <w:r>
         <w:rPr>
           <w:b/>
+          <w:highlight w:val="red"/>
           <w:lang w:val="en-GB"/>
         </w:rPr>
         <w:t>unit tests</w:t>
       </w:r>
       <w:r>
         <w:rPr>
-          <w:lang w:val="en-GB"/>
-        </w:rPr>
-        <w:t xml:space="preserve"> for your logic, controllers, actions, helpers, etc.</w:t>
+          <w:highlight w:val="red"/>
+          <w:lang w:val="en-GB"/>
+        </w:rPr>
+        <w:t xml:space="preserve"> </w:t>
+      </w:r>
+      <w:bookmarkStart w:id="7" w:name="_GoBack"/>
+      <w:bookmarkEnd w:id="7"/>
+      <w:r>
+        <w:rPr>
+          <w:highlight w:val="red"/>
+          <w:lang w:val="en-GB"/>
+        </w:rPr>
+        <w:t>for your logic, controllers, actions, helpers, etc.</w:t>
       </w:r>
     </w:p>
     <w:p>
@@ -1907,17 +1952,20 @@
           <w:numId w:val="26"/>
         </w:numPr>
         <w:rPr>
-          <w:lang w:val="en-GB"/>
-        </w:rPr>
-      </w:pPr>
-      <w:r>
-        <w:rPr>
+          <w:highlight w:val="green"/>
+          <w:lang w:val="en-GB"/>
+        </w:rPr>
+      </w:pPr>
+      <w:r>
+        <w:rPr>
+          <w:highlight w:val="green"/>
           <w:lang w:val="en-GB"/>
         </w:rPr>
         <w:t>Implement</w:t>
       </w:r>
       <w:r>
         <w:rPr>
+          <w:highlight w:val="green"/>
           <w:lang w:val="en-GB"/>
         </w:rPr>
         <w:t xml:space="preserve"> </w:t>
@@ -1925,12 +1973,14 @@
       <w:r>
         <w:rPr>
           <w:b/>
+          <w:highlight w:val="green"/>
           <w:lang w:val="en-GB"/>
         </w:rPr>
         <w:t>error handling</w:t>
       </w:r>
       <w:r>
         <w:rPr>
+          <w:highlight w:val="green"/>
           <w:lang w:val="en-GB"/>
         </w:rPr>
         <w:t xml:space="preserve"> and </w:t>
@@ -1938,12 +1988,14 @@
       <w:r>
         <w:rPr>
           <w:b/>
+          <w:highlight w:val="green"/>
           <w:lang w:val="en-GB"/>
         </w:rPr>
         <w:t>data validation</w:t>
       </w:r>
       <w:r>
         <w:rPr>
+          <w:highlight w:val="green"/>
           <w:lang w:val="en-GB"/>
         </w:rPr>
         <w:t xml:space="preserve"> to avoid crashes when invalid data is entered (both </w:t>
@@ -1951,12 +2003,14 @@
       <w:r>
         <w:rPr>
           <w:b/>
+          <w:highlight w:val="green"/>
           <w:lang w:val="en-GB"/>
         </w:rPr>
         <w:t>client-side</w:t>
       </w:r>
       <w:r>
         <w:rPr>
+          <w:highlight w:val="green"/>
           <w:lang w:val="en-GB"/>
         </w:rPr>
         <w:t xml:space="preserve"> and </w:t>
@@ -1964,12 +2018,14 @@
       <w:r>
         <w:rPr>
           <w:b/>
+          <w:highlight w:val="green"/>
           <w:lang w:val="en-GB"/>
         </w:rPr>
         <w:t>server-side</w:t>
       </w:r>
       <w:r>
         <w:rPr>
+          <w:highlight w:val="green"/>
           <w:lang w:val="en-GB"/>
         </w:rPr>
         <w:t>).</w:t>
@@ -1991,6 +2047,7 @@
       </w:pPr>
       <w:r>
         <w:rPr>
+          <w:highlight w:val="green"/>
           <w:lang w:val="en-GB"/>
         </w:rPr>
         <w:t xml:space="preserve">Handle correctly the special HTML characters and tags like </w:t>
@@ -1999,12 +2056,14 @@
         <w:rPr>
           <w:rStyle w:val="Strong"/>
           <w:noProof/>
+          <w:highlight w:val="green"/>
           <w:lang w:val="en-US"/>
         </w:rPr>
         <w:t>&lt;br /&gt;</w:t>
       </w:r>
       <w:r>
         <w:rPr>
+          <w:highlight w:val="green"/>
           <w:lang w:val="en-US"/>
         </w:rPr>
         <w:t xml:space="preserve"> and </w:t>
@@ -2012,6 +2071,7 @@
       <w:r>
         <w:rPr>
           <w:rStyle w:val="Strong"/>
+          <w:highlight w:val="green"/>
           <w:lang w:val="en-US"/>
         </w:rPr>
         <w:t>&lt;script&gt;</w:t>
@@ -2021,6 +2081,7 @@
           <w:rStyle w:val="Strong"/>
           <w:b w:val="0"/>
           <w:bCs w:val="0"/>
+          <w:highlight w:val="green"/>
           <w:lang w:val="en-US"/>
         </w:rPr>
         <w:t xml:space="preserve"> (escape special characters).</w:t>
@@ -2097,6 +2158,7 @@
           <w:rStyle w:val="Strong"/>
           <w:b w:val="0"/>
           <w:bCs w:val="0"/>
+          <w:highlight w:val="green"/>
           <w:lang w:val="en-GB"/>
         </w:rPr>
       </w:pPr>
@@ -2104,6 +2166,7 @@
         <w:rPr>
           <w:rStyle w:val="Strong"/>
           <w:b w:val="0"/>
+          <w:highlight w:val="green"/>
           <w:lang w:val="en-GB"/>
         </w:rPr>
         <w:t xml:space="preserve">Use </w:t>
@@ -2112,6 +2175,7 @@
         <w:rPr>
           <w:rStyle w:val="Strong"/>
           <w:noProof/>
+          <w:highlight w:val="green"/>
           <w:lang w:val="en-US"/>
         </w:rPr>
         <w:t>Auto</w:t>
@@ -2120,6 +2184,7 @@
         <w:rPr>
           <w:rStyle w:val="Strong"/>
           <w:noProof/>
+          <w:highlight w:val="green"/>
           <w:lang w:val="en-US"/>
         </w:rPr>
         <w:t>М</w:t>
@@ -2128,6 +2193,7 @@
         <w:rPr>
           <w:rStyle w:val="Strong"/>
           <w:noProof/>
+          <w:highlight w:val="green"/>
           <w:lang w:val="en-US"/>
         </w:rPr>
         <w:t>apper</w:t>
@@ -2136,6 +2202,7 @@
         <w:rPr>
           <w:rStyle w:val="Strong"/>
           <w:b w:val="0"/>
+          <w:highlight w:val="green"/>
           <w:lang w:val="en-GB"/>
         </w:rPr>
         <w:t>.</w:t>
@@ -2152,12 +2219,14 @@
           <w:rStyle w:val="Strong"/>
           <w:b w:val="0"/>
           <w:bCs w:val="0"/>
+          <w:highlight w:val="red"/>
           <w:lang w:val="en-US"/>
         </w:rPr>
       </w:pPr>
       <w:r>
         <w:rPr>
           <w:rStyle w:val="Strong"/>
+          <w:highlight w:val="green"/>
           <w:lang w:val="en-US"/>
         </w:rPr>
         <w:t xml:space="preserve">Prevent </w:t>
@@ -2166,6 +2235,7 @@
         <w:rPr>
           <w:rStyle w:val="Strong"/>
           <w:b w:val="0"/>
+          <w:highlight w:val="green"/>
           <w:lang w:val="en-US"/>
         </w:rPr>
         <w:t xml:space="preserve">from </w:t>
@@ -2173,6 +2243,7 @@
       <w:r>
         <w:rPr>
           <w:rStyle w:val="Strong"/>
+          <w:highlight w:val="green"/>
           <w:lang w:val="en-US"/>
         </w:rPr>
         <w:t>security</w:t>
@@ -2181,6 +2252,7 @@
         <w:rPr>
           <w:rStyle w:val="Strong"/>
           <w:b w:val="0"/>
+          <w:highlight w:val="green"/>
           <w:lang w:val="en-US"/>
         </w:rPr>
         <w:t xml:space="preserve"> </w:t>
@@ -2189,6 +2261,7 @@
         <w:rPr>
           <w:rStyle w:val="Strong"/>
           <w:bCs w:val="0"/>
+          <w:highlight w:val="green"/>
           <w:lang w:val="en-US"/>
         </w:rPr>
         <w:t>vulnerabilities</w:t>
@@ -2197,6 +2270,7 @@
         <w:rPr>
           <w:rStyle w:val="Strong"/>
           <w:b w:val="0"/>
+          <w:highlight w:val="green"/>
           <w:lang w:val="en-US"/>
         </w:rPr>
         <w:t xml:space="preserve"> like </w:t>
@@ -2205,6 +2279,7 @@
         <w:rPr>
           <w:rStyle w:val="Strong"/>
           <w:b w:val="0"/>
+          <w:highlight w:val="green"/>
           <w:lang w:val="en-US"/>
         </w:rPr>
         <w:t xml:space="preserve">SQL Injection, XSS, XSRF, </w:t>
@@ -2213,6 +2288,7 @@
         <w:rPr>
           <w:rStyle w:val="Strong"/>
           <w:b w:val="0"/>
+          <w:highlight w:val="green"/>
           <w:lang w:val="en-US"/>
         </w:rPr>
         <w:t>p</w:t>
@@ -2221,6 +2297,7 @@
         <w:rPr>
           <w:rStyle w:val="Strong"/>
           <w:b w:val="0"/>
+          <w:highlight w:val="green"/>
           <w:lang w:val="en-US"/>
         </w:rPr>
         <w:t xml:space="preserve">arameter </w:t>
@@ -2229,6 +2306,7 @@
         <w:rPr>
           <w:rStyle w:val="Strong"/>
           <w:b w:val="0"/>
+          <w:highlight w:val="green"/>
           <w:lang w:val="en-US"/>
         </w:rPr>
         <w:t>t</w:t>
@@ -2237,6 +2315,7 @@
         <w:rPr>
           <w:rStyle w:val="Strong"/>
           <w:b w:val="0"/>
+          <w:highlight w:val="green"/>
           <w:lang w:val="en-US"/>
         </w:rPr>
         <w:t>ampering, etc.</w:t>
@@ -2250,11 +2329,13 @@
           <w:numId w:val="26"/>
         </w:numPr>
         <w:rPr>
-          <w:lang w:val="en-GB"/>
-        </w:rPr>
-      </w:pPr>
-      <w:r>
-        <w:rPr>
+          <w:highlight w:val="green"/>
+          <w:lang w:val="en-GB"/>
+        </w:rPr>
+      </w:pPr>
+      <w:r>
+        <w:rPr>
+          <w:highlight w:val="green"/>
           <w:lang w:val="en-GB"/>
         </w:rPr>
         <w:t xml:space="preserve">Host the application in a </w:t>
@@ -2263,12 +2344,14 @@
         <w:rPr>
           <w:b/>
           <w:bCs/>
+          <w:highlight w:val="green"/>
           <w:lang w:val="en-GB"/>
         </w:rPr>
         <w:t>cloud environment</w:t>
       </w:r>
       <w:r>
         <w:rPr>
+          <w:highlight w:val="green"/>
           <w:lang w:val="en-GB"/>
         </w:rPr>
         <w:t xml:space="preserve">, e.g. in </w:t>
@@ -2277,12 +2360,14 @@
         <w:rPr>
           <w:b/>
           <w:noProof/>
+          <w:highlight w:val="green"/>
           <w:lang w:val="en-US"/>
         </w:rPr>
         <w:t>AppHarbor</w:t>
       </w:r>
       <w:r>
         <w:rPr>
+          <w:highlight w:val="green"/>
           <w:lang w:val="en-GB"/>
         </w:rPr>
         <w:t xml:space="preserve"> or </w:t>
@@ -2290,12 +2375,14 @@
       <w:r>
         <w:rPr>
           <w:b/>
+          <w:highlight w:val="green"/>
           <w:lang w:val="en-GB"/>
         </w:rPr>
         <w:t>Azure</w:t>
       </w:r>
       <w:r>
         <w:rPr>
+          <w:highlight w:val="green"/>
           <w:lang w:val="en-GB"/>
         </w:rPr>
         <w:t>.</w:t>
@@ -2309,17 +2396,20 @@
           <w:numId w:val="26"/>
         </w:numPr>
         <w:rPr>
-          <w:lang w:val="en-GB"/>
-        </w:rPr>
-      </w:pPr>
-      <w:r>
-        <w:rPr>
+          <w:highlight w:val="green"/>
+          <w:lang w:val="en-GB"/>
+        </w:rPr>
+      </w:pPr>
+      <w:r>
+        <w:rPr>
+          <w:highlight w:val="green"/>
           <w:lang w:val="en-GB"/>
         </w:rPr>
         <w:t>Obligatorily u</w:t>
       </w:r>
       <w:r>
         <w:rPr>
+          <w:highlight w:val="green"/>
           <w:lang w:val="en-GB"/>
         </w:rPr>
         <w:t xml:space="preserve">se a </w:t>
@@ -2327,6 +2417,7 @@
       <w:r>
         <w:rPr>
           <w:b/>
+          <w:highlight w:val="green"/>
           <w:lang w:val="en-GB"/>
         </w:rPr>
         <w:t>file storage cloud API</w:t>
@@ -2334,270 +2425,306 @@
       <w:r>
         <w:rPr>
           <w:bCs/>
-          <w:lang w:val="en-GB"/>
-        </w:rPr>
-        <w:t>, e.g.</w:t>
-      </w:r>
-      <w:r>
-        <w:rPr>
-          <w:bCs/>
-          <w:lang w:val="en-GB"/>
+          <w:highlight w:val="green"/>
+          <w:lang w:val="en-GB"/>
+        </w:rPr>
+        <w:t xml:space="preserve">, e.g. </w:t>
+      </w:r>
+      <w:r>
+        <w:rPr>
+          <w:b/>
+          <w:highlight w:val="green"/>
+          <w:lang w:val="en-GB"/>
+        </w:rPr>
+        <w:t>Dropbox</w:t>
+      </w:r>
+      <w:r>
+        <w:rPr>
+          <w:highlight w:val="green"/>
+          <w:lang w:val="en-GB"/>
+        </w:rPr>
+        <w:t xml:space="preserve">, </w:t>
+      </w:r>
+      <w:r>
+        <w:rPr>
+          <w:b/>
+          <w:highlight w:val="green"/>
+          <w:lang w:val="en-GB"/>
+        </w:rPr>
+        <w:t>Google Drive</w:t>
+      </w:r>
+      <w:r>
+        <w:rPr>
+          <w:highlight w:val="green"/>
+          <w:lang w:val="en-GB"/>
+        </w:rPr>
+        <w:t xml:space="preserve"> or other</w:t>
+      </w:r>
+      <w:r>
+        <w:rPr>
+          <w:highlight w:val="green"/>
+          <w:lang w:val="en-GB"/>
+        </w:rPr>
+        <w:t xml:space="preserve"> for storing the files.</w:t>
+      </w:r>
+    </w:p>
+    <w:p>
+      <w:pPr>
+        <w:pStyle w:val="Heading3"/>
+        <w:rPr>
+          <w:lang w:val="en-GB"/>
+        </w:rPr>
+      </w:pPr>
+      <w:r>
+        <w:rPr>
+          <w:lang w:val="en-GB"/>
+        </w:rPr>
+        <w:t>Public Part</w:t>
+      </w:r>
+    </w:p>
+    <w:p>
+      <w:pPr>
+        <w:rPr>
+          <w:lang w:val="en-US"/>
+        </w:rPr>
+      </w:pPr>
+      <w:r>
+        <w:rPr>
+          <w:highlight w:val="green"/>
+          <w:lang w:val="en-US"/>
+        </w:rPr>
+        <w:t xml:space="preserve">The </w:t>
+      </w:r>
+      <w:r>
+        <w:rPr>
+          <w:b/>
+          <w:highlight w:val="green"/>
+          <w:lang w:val="en-US"/>
+        </w:rPr>
+        <w:t>public part</w:t>
+      </w:r>
+      <w:r>
+        <w:rPr>
+          <w:highlight w:val="green"/>
+          <w:lang w:val="en-US"/>
+        </w:rPr>
+        <w:t xml:space="preserve"> of your </w:t>
+      </w:r>
+      <w:r>
+        <w:rPr>
+          <w:highlight w:val="green"/>
+          <w:lang w:val="en-US"/>
+        </w:rPr>
+        <w:t>application</w:t>
+      </w:r>
+      <w:r>
+        <w:rPr>
+          <w:highlight w:val="green"/>
+          <w:lang w:val="en-US"/>
+        </w:rPr>
+        <w:t xml:space="preserve"> should be </w:t>
+      </w:r>
+      <w:r>
+        <w:rPr>
+          <w:b/>
+          <w:highlight w:val="green"/>
+          <w:lang w:val="en-US"/>
+        </w:rPr>
+        <w:t>visible</w:t>
+      </w:r>
+      <w:r>
+        <w:rPr>
+          <w:highlight w:val="green"/>
+          <w:lang w:val="en-US"/>
         </w:rPr>
         <w:t xml:space="preserve"> </w:t>
       </w:r>
       <w:r>
         <w:rPr>
           <w:b/>
-          <w:lang w:val="en-GB"/>
-        </w:rPr>
-        <w:t>Dropbox</w:t>
-      </w:r>
-      <w:r>
-        <w:rPr>
-          <w:lang w:val="en-GB"/>
-        </w:rPr>
-        <w:t xml:space="preserve">, </w:t>
-      </w:r>
-      <w:r>
-        <w:rPr>
-          <w:b/>
-          <w:lang w:val="en-GB"/>
-        </w:rPr>
-        <w:t>Google Drive</w:t>
-      </w:r>
-      <w:r>
-        <w:rPr>
-          <w:lang w:val="en-GB"/>
-        </w:rPr>
-        <w:t xml:space="preserve"> or other</w:t>
-      </w:r>
-      <w:r>
-        <w:rPr>
-          <w:lang w:val="en-GB"/>
-        </w:rPr>
-        <w:t xml:space="preserve"> for storing the files.</w:t>
+          <w:highlight w:val="green"/>
+          <w:lang w:val="en-US"/>
+        </w:rPr>
+        <w:t>without authentication</w:t>
+      </w:r>
+      <w:r>
+        <w:rPr>
+          <w:highlight w:val="green"/>
+          <w:lang w:val="en-US"/>
+        </w:rPr>
+        <w:t xml:space="preserve">. </w:t>
+      </w:r>
+      <w:r>
+        <w:rPr>
+          <w:highlight w:val="green"/>
+          <w:lang w:val="en-US"/>
+        </w:rPr>
+        <w:t>All users can see the active</w:t>
+      </w:r>
+      <w:r>
+        <w:rPr>
+          <w:highlight w:val="green"/>
+          <w:lang w:val="en-US"/>
+        </w:rPr>
+        <w:t xml:space="preserve"> </w:t>
+      </w:r>
+      <w:r>
+        <w:rPr>
+          <w:highlight w:val="green"/>
+          <w:lang w:val="en-US"/>
+        </w:rPr>
+        <w:t>contests and the past contests, ordered by date (from the soonest to the earliest).</w:t>
+      </w:r>
+    </w:p>
+    <w:p>
+      <w:pPr>
+        <w:rPr>
+          <w:highlight w:val="green"/>
+          <w:lang w:val="en-US"/>
+        </w:rPr>
+      </w:pPr>
+      <w:r>
+        <w:rPr>
+          <w:b/>
+          <w:highlight w:val="green"/>
+          <w:lang w:val="en-US"/>
+        </w:rPr>
+        <w:t>Design suggestion:</w:t>
+      </w:r>
+      <w:r>
+        <w:rPr>
+          <w:highlight w:val="green"/>
+          <w:lang w:val="en-US"/>
+        </w:rPr>
+        <w:t xml:space="preserve"> </w:t>
+      </w:r>
+    </w:p>
+    <w:p>
+      <w:pPr>
+        <w:rPr>
+          <w:lang w:val="en-US"/>
+        </w:rPr>
+      </w:pPr>
+      <w:r>
+        <w:rPr>
+          <w:highlight w:val="green"/>
+          <w:lang w:val="en-US"/>
+        </w:rPr>
+        <w:t>All users can s</w:t>
+      </w:r>
+      <w:r>
+        <w:rPr>
+          <w:highlight w:val="green"/>
+          <w:lang w:val="en-US"/>
+        </w:rPr>
+        <w:t>ee all the active contests on the home page.</w:t>
+      </w:r>
+      <w:r>
+        <w:rPr>
+          <w:highlight w:val="green"/>
+          <w:lang w:val="en-US"/>
+        </w:rPr>
+        <w:t xml:space="preserve"> Upon clicking a contest, a</w:t>
+      </w:r>
+      <w:r>
+        <w:rPr>
+          <w:highlight w:val="green"/>
+          <w:lang w:val="en-US"/>
+        </w:rPr>
+        <w:t xml:space="preserve"> user can go to the contest details page (also public) and vote for the winners (in case the voting strategy for the contest permits).</w:t>
+      </w:r>
+      <w:r>
+        <w:rPr>
+          <w:highlight w:val="green"/>
+          <w:lang w:val="en-US"/>
+        </w:rPr>
+        <w:t xml:space="preserve"> There can also be a "Past Contests" page where everyone can see the ended / dismisse</w:t>
+      </w:r>
+      <w:r>
+        <w:rPr>
+          <w:highlight w:val="green"/>
+          <w:lang w:val="en-US"/>
+        </w:rPr>
+        <w:t xml:space="preserve">d contests </w:t>
+      </w:r>
+      <w:r>
+        <w:rPr>
+          <w:b/>
+          <w:highlight w:val="green"/>
+          <w:lang w:val="en-US"/>
+        </w:rPr>
+        <w:t>with</w:t>
+      </w:r>
+      <w:r>
+        <w:rPr>
+          <w:b/>
+          <w:highlight w:val="green"/>
+          <w:lang w:val="en-US"/>
+        </w:rPr>
+        <w:t>out</w:t>
+      </w:r>
+      <w:r>
+        <w:rPr>
+          <w:highlight w:val="green"/>
+          <w:lang w:val="en-US"/>
+        </w:rPr>
+        <w:t xml:space="preserve"> their winners.</w:t>
       </w:r>
     </w:p>
     <w:p>
       <w:pPr>
         <w:pStyle w:val="Heading3"/>
         <w:rPr>
-          <w:lang w:val="en-GB"/>
-        </w:rPr>
-      </w:pPr>
-      <w:r>
-        <w:rPr>
-          <w:lang w:val="en-GB"/>
-        </w:rPr>
-        <w:t>Public Part</w:t>
-      </w:r>
-    </w:p>
-    <w:p>
-      <w:pPr>
-        <w:rPr>
-          <w:lang w:val="en-US"/>
-        </w:rPr>
-      </w:pPr>
-      <w:r>
-        <w:rPr>
-          <w:lang w:val="en-US"/>
-        </w:rPr>
-        <w:t xml:space="preserve">The </w:t>
-      </w:r>
-      <w:r>
-        <w:rPr>
-          <w:b/>
-          <w:lang w:val="en-US"/>
-        </w:rPr>
-        <w:t>public part</w:t>
-      </w:r>
-      <w:r>
-        <w:rPr>
-          <w:lang w:val="en-US"/>
-        </w:rPr>
-        <w:t xml:space="preserve"> of your </w:t>
-      </w:r>
-      <w:r>
-        <w:rPr>
-          <w:lang w:val="en-US"/>
-        </w:rPr>
-        <w:t>application</w:t>
-      </w:r>
-      <w:r>
-        <w:rPr>
-          <w:lang w:val="en-US"/>
-        </w:rPr>
-        <w:t xml:space="preserve"> should be </w:t>
-      </w:r>
-      <w:r>
-        <w:rPr>
-          <w:b/>
-          <w:lang w:val="en-US"/>
-        </w:rPr>
-        <w:t>visible</w:t>
-      </w:r>
-      <w:r>
-        <w:rPr>
-          <w:lang w:val="en-US"/>
-        </w:rPr>
-        <w:t xml:space="preserve"> </w:t>
-      </w:r>
-      <w:r>
-        <w:rPr>
-          <w:b/>
-          <w:lang w:val="en-US"/>
-        </w:rPr>
-        <w:t>without authentication</w:t>
-      </w:r>
-      <w:r>
-        <w:rPr>
-          <w:lang w:val="en-US"/>
-        </w:rPr>
-        <w:t xml:space="preserve">. </w:t>
-      </w:r>
-      <w:r>
-        <w:rPr>
-          <w:lang w:val="en-US"/>
-        </w:rPr>
-        <w:t>All users can see the active</w:t>
-      </w:r>
-      <w:r>
-        <w:rPr>
-          <w:lang w:val="en-US"/>
-        </w:rPr>
-        <w:t xml:space="preserve"> </w:t>
-      </w:r>
-      <w:r>
-        <w:rPr>
-          <w:lang w:val="en-US"/>
-        </w:rPr>
-        <w:t>contests and the past contests, ordered by date (from the soonest to the earliest).</w:t>
-      </w:r>
-    </w:p>
-    <w:p>
-      <w:pPr>
-        <w:rPr>
-          <w:lang w:val="en-US"/>
-        </w:rPr>
-      </w:pPr>
-      <w:r>
-        <w:rPr>
-          <w:b/>
-          <w:lang w:val="en-US"/>
-        </w:rPr>
-        <w:t>Design suggestion:</w:t>
-      </w:r>
-      <w:r>
-        <w:rPr>
-          <w:lang w:val="en-US"/>
-        </w:rPr>
-        <w:t xml:space="preserve"> </w:t>
-      </w:r>
-    </w:p>
-    <w:p>
-      <w:pPr>
-        <w:rPr>
-          <w:lang w:val="en-US"/>
-        </w:rPr>
-      </w:pPr>
-      <w:r>
-        <w:rPr>
-          <w:lang w:val="en-US"/>
-        </w:rPr>
-        <w:t>All users can s</w:t>
-      </w:r>
-      <w:r>
-        <w:rPr>
-          <w:lang w:val="en-US"/>
-        </w:rPr>
-        <w:t>ee all the active contests on the home page.</w:t>
-      </w:r>
-      <w:r>
-        <w:rPr>
-          <w:lang w:val="en-US"/>
-        </w:rPr>
-        <w:t xml:space="preserve"> Upon clicking a contest, a</w:t>
-      </w:r>
-      <w:r>
-        <w:rPr>
-          <w:lang w:val="en-US"/>
-        </w:rPr>
-        <w:t xml:space="preserve"> user can go to the contest details page (also public) and vote for the winners (in case the voting strategy for the contest permits).</w:t>
-      </w:r>
-      <w:r>
-        <w:rPr>
-          <w:lang w:val="en-US"/>
-        </w:rPr>
-        <w:t xml:space="preserve"> There can also be a "Past Contests" page where everyone can see the ended / dismisse</w:t>
-      </w:r>
-      <w:r>
-        <w:rPr>
-          <w:lang w:val="en-US"/>
-        </w:rPr>
-        <w:t xml:space="preserve">d contests </w:t>
-      </w:r>
-      <w:r>
-        <w:rPr>
-          <w:b/>
-          <w:lang w:val="en-US"/>
-        </w:rPr>
-        <w:t>with</w:t>
-      </w:r>
-      <w:r>
-        <w:rPr>
-          <w:b/>
-          <w:lang w:val="en-US"/>
-        </w:rPr>
-        <w:t>out</w:t>
-      </w:r>
-      <w:r>
-        <w:rPr>
-          <w:lang w:val="en-US"/>
-        </w:rPr>
-        <w:t xml:space="preserve"> their winners.</w:t>
-      </w:r>
-    </w:p>
-    <w:p>
-      <w:pPr>
-        <w:pStyle w:val="Heading3"/>
-        <w:rPr>
-          <w:lang w:val="en-US"/>
-        </w:rPr>
-      </w:pPr>
-      <w:r>
-        <w:rPr>
+          <w:highlight w:val="green"/>
+          <w:lang w:val="en-US"/>
+        </w:rPr>
+      </w:pPr>
+      <w:r>
+        <w:rPr>
+          <w:highlight w:val="green"/>
           <w:lang w:val="en-US"/>
         </w:rPr>
         <w:t xml:space="preserve">Private Part (User </w:t>
       </w:r>
       <w:r>
         <w:rPr>
+          <w:highlight w:val="green"/>
           <w:lang w:val="en-US"/>
         </w:rPr>
         <w:t>P</w:t>
       </w:r>
       <w:r>
         <w:rPr>
-          <w:lang w:val="en-US"/>
-        </w:rPr>
-        <w:t>art)</w:t>
-      </w:r>
-    </w:p>
-    <w:p>
-      <w:pPr>
-        <w:rPr>
-          <w:lang w:val="en-US"/>
-        </w:rPr>
-      </w:pPr>
-      <w:r>
-        <w:rPr>
-          <w:b/>
+          <w:highlight w:val="green"/>
+          <w:lang w:val="en-US"/>
+        </w:rPr>
+        <w:t>art</w:t>
+      </w:r>
+      <w:r>
+        <w:rPr>
+          <w:highlight w:val="green"/>
+          <w:lang w:val="en-US"/>
+        </w:rPr>
+        <w:t>)</w:t>
+      </w:r>
+    </w:p>
+    <w:p>
+      <w:pPr>
+        <w:rPr>
+          <w:lang w:val="en-US"/>
+        </w:rPr>
+      </w:pPr>
+      <w:r>
+        <w:rPr>
+          <w:b/>
+          <w:highlight w:val="green"/>
           <w:lang w:val="en-US"/>
         </w:rPr>
         <w:t>Registered users</w:t>
       </w:r>
       <w:r>
         <w:rPr>
+          <w:highlight w:val="green"/>
           <w:lang w:val="en-US"/>
         </w:rPr>
         <w:t xml:space="preserve"> should be able to</w:t>
@@ -2605,37 +2732,50 @@
       <w:r>
         <w:rPr>
           <w:b/>
+          <w:highlight w:val="green"/>
           <w:lang w:val="en-US"/>
         </w:rPr>
         <w:t xml:space="preserve"> login</w:t>
       </w:r>
       <w:r>
         <w:rPr>
+          <w:highlight w:val="green"/>
           <w:lang w:val="en-US"/>
         </w:rPr>
         <w:t>.</w:t>
       </w:r>
       <w:r>
         <w:rPr>
+          <w:highlight w:val="green"/>
           <w:lang w:val="en-US"/>
         </w:rPr>
         <w:t xml:space="preserve"> This can happen with a local account, and via Facebook and Google.</w:t>
       </w:r>
       <w:r>
         <w:rPr>
-          <w:lang w:val="en-US"/>
-        </w:rPr>
-        <w:t xml:space="preserve"> You may also link the application to other external login providers.</w:t>
-      </w:r>
-    </w:p>
-    <w:p>
-      <w:pPr>
-        <w:rPr>
-          <w:lang w:val="en-US"/>
-        </w:rPr>
-      </w:pPr>
-      <w:r>
-        <w:rPr>
+          <w:highlight w:val="green"/>
+          <w:lang w:val="en-US"/>
+        </w:rPr>
+        <w:t xml:space="preserve"> You </w:t>
+      </w:r>
+      <w:r>
+        <w:rPr>
+          <w:highlight w:val="green"/>
+          <w:lang w:val="en-US"/>
+        </w:rPr>
+        <w:t>may also link the application to other external login providers.</w:t>
+      </w:r>
+    </w:p>
+    <w:p>
+      <w:pPr>
+        <w:rPr>
+          <w:highlight w:val="green"/>
+          <w:lang w:val="en-US"/>
+        </w:rPr>
+      </w:pPr>
+      <w:r>
+        <w:rPr>
+          <w:highlight w:val="green"/>
           <w:lang w:val="en-US"/>
         </w:rPr>
         <w:t>Registered users can:</w:t>
@@ -2649,11 +2789,13 @@
           <w:numId w:val="27"/>
         </w:numPr>
         <w:rPr>
-          <w:lang w:val="en-US"/>
-        </w:rPr>
-      </w:pPr>
-      <w:r>
-        <w:rPr>
+          <w:highlight w:val="green"/>
+          <w:lang w:val="en-US"/>
+        </w:rPr>
+      </w:pPr>
+      <w:r>
+        <w:rPr>
+          <w:highlight w:val="green"/>
           <w:lang w:val="en-US"/>
         </w:rPr>
         <w:t>Manage contests:</w:t>
@@ -2667,18 +2809,21 @@
           <w:numId w:val="27"/>
         </w:numPr>
         <w:rPr>
-          <w:lang w:val="en-US"/>
-        </w:rPr>
-      </w:pPr>
-      <w:r>
-        <w:rPr>
-          <w:b/>
+          <w:highlight w:val="green"/>
+          <w:lang w:val="en-US"/>
+        </w:rPr>
+      </w:pPr>
+      <w:r>
+        <w:rPr>
+          <w:b/>
+          <w:highlight w:val="green"/>
           <w:lang w:val="en-US"/>
         </w:rPr>
         <w:t>Create</w:t>
       </w:r>
       <w:r>
         <w:rPr>
+          <w:highlight w:val="green"/>
           <w:lang w:val="en-US"/>
         </w:rPr>
         <w:t xml:space="preserve"> a contest</w:t>
@@ -2692,18 +2837,21 @@
           <w:numId w:val="27"/>
         </w:numPr>
         <w:rPr>
-          <w:lang w:val="en-US"/>
-        </w:rPr>
-      </w:pPr>
-      <w:r>
-        <w:rPr>
-          <w:b/>
+          <w:highlight w:val="green"/>
+          <w:lang w:val="en-US"/>
+        </w:rPr>
+      </w:pPr>
+      <w:r>
+        <w:rPr>
+          <w:b/>
+          <w:highlight w:val="green"/>
           <w:lang w:val="en-US"/>
         </w:rPr>
         <w:t>Update</w:t>
       </w:r>
       <w:r>
         <w:rPr>
+          <w:highlight w:val="green"/>
           <w:lang w:val="en-US"/>
         </w:rPr>
         <w:t xml:space="preserve"> a contest (if they are the owners)</w:t>
@@ -2717,18 +2865,21 @@
           <w:numId w:val="27"/>
         </w:numPr>
         <w:rPr>
-          <w:lang w:val="en-US"/>
-        </w:rPr>
-      </w:pPr>
-      <w:r>
-        <w:rPr>
-          <w:b/>
+          <w:highlight w:val="green"/>
+          <w:lang w:val="en-US"/>
+        </w:rPr>
+      </w:pPr>
+      <w:r>
+        <w:rPr>
+          <w:b/>
+          <w:highlight w:val="green"/>
           <w:lang w:val="en-US"/>
         </w:rPr>
         <w:t>Dismiss</w:t>
       </w:r>
       <w:r>
         <w:rPr>
+          <w:highlight w:val="green"/>
           <w:lang w:val="en-US"/>
         </w:rPr>
         <w:t xml:space="preserve"> a contest – stop the contest and select no winners</w:t>
@@ -2742,18 +2893,21 @@
           <w:numId w:val="27"/>
         </w:numPr>
         <w:rPr>
-          <w:lang w:val="en-US"/>
-        </w:rPr>
-      </w:pPr>
-      <w:r>
-        <w:rPr>
-          <w:b/>
+          <w:highlight w:val="red"/>
+          <w:lang w:val="en-US"/>
+        </w:rPr>
+      </w:pPr>
+      <w:r>
+        <w:rPr>
+          <w:b/>
+          <w:highlight w:val="red"/>
           <w:lang w:val="en-US"/>
         </w:rPr>
         <w:t>Finalize</w:t>
       </w:r>
       <w:r>
         <w:rPr>
+          <w:highlight w:val="red"/>
           <w:lang w:val="en-US"/>
         </w:rPr>
         <w:t xml:space="preserve"> a contest – initialize the end of the contest and choose a winner / winners in accordance with its voting strategy</w:t>
@@ -2767,11 +2921,13 @@
           <w:numId w:val="27"/>
         </w:numPr>
         <w:rPr>
-          <w:lang w:val="en-US"/>
-        </w:rPr>
-      </w:pPr>
-      <w:r>
-        <w:rPr>
+          <w:highlight w:val="green"/>
+          <w:lang w:val="en-US"/>
+        </w:rPr>
+      </w:pPr>
+      <w:r>
+        <w:rPr>
+          <w:highlight w:val="green"/>
           <w:lang w:val="en-US"/>
         </w:rPr>
         <w:t>Participate in contests:</w:t>
@@ -2785,18 +2941,21 @@
           <w:numId w:val="27"/>
         </w:numPr>
         <w:rPr>
-          <w:lang w:val="en-US"/>
-        </w:rPr>
-      </w:pPr>
-      <w:r>
-        <w:rPr>
-          <w:b/>
+          <w:highlight w:val="green"/>
+          <w:lang w:val="en-US"/>
+        </w:rPr>
+      </w:pPr>
+      <w:r>
+        <w:rPr>
+          <w:b/>
+          <w:highlight w:val="green"/>
           <w:lang w:val="en-US"/>
         </w:rPr>
         <w:t>Register</w:t>
       </w:r>
       <w:r>
         <w:rPr>
+          <w:highlight w:val="green"/>
           <w:lang w:val="en-US"/>
         </w:rPr>
         <w:t xml:space="preserve"> </w:t>
@@ -2804,12 +2963,14 @@
       <w:r>
         <w:rPr>
           <w:b/>
+          <w:highlight w:val="green"/>
           <w:lang w:val="en-US"/>
         </w:rPr>
         <w:t>for</w:t>
       </w:r>
       <w:r>
         <w:rPr>
+          <w:highlight w:val="green"/>
           <w:lang w:val="en-US"/>
         </w:rPr>
         <w:t xml:space="preserve"> </w:t>
@@ -2817,12 +2978,14 @@
       <w:r>
         <w:rPr>
           <w:b/>
+          <w:highlight w:val="green"/>
           <w:lang w:val="en-US"/>
         </w:rPr>
         <w:t>a</w:t>
       </w:r>
       <w:r>
         <w:rPr>
+          <w:highlight w:val="green"/>
           <w:lang w:val="en-US"/>
         </w:rPr>
         <w:t xml:space="preserve"> </w:t>
@@ -2830,12 +2993,14 @@
       <w:r>
         <w:rPr>
           <w:b/>
+          <w:highlight w:val="green"/>
           <w:lang w:val="en-US"/>
         </w:rPr>
         <w:t>contest</w:t>
       </w:r>
       <w:r>
         <w:rPr>
+          <w:highlight w:val="green"/>
           <w:lang w:val="en-US"/>
         </w:rPr>
         <w:t xml:space="preserve"> – a user can enter an open contest freely, or be invited to a closed contest by its owner. It’s only after being invited that the user can participate in a closed contest</w:t>
@@ -2849,18 +3014,21 @@
           <w:numId w:val="27"/>
         </w:numPr>
         <w:rPr>
-          <w:lang w:val="en-US"/>
-        </w:rPr>
-      </w:pPr>
-      <w:r>
-        <w:rPr>
-          <w:b/>
+          <w:highlight w:val="green"/>
+          <w:lang w:val="en-US"/>
+        </w:rPr>
+      </w:pPr>
+      <w:r>
+        <w:rPr>
+          <w:b/>
+          <w:highlight w:val="green"/>
           <w:lang w:val="en-US"/>
         </w:rPr>
         <w:t>Upload</w:t>
       </w:r>
       <w:r>
         <w:rPr>
+          <w:highlight w:val="green"/>
           <w:lang w:val="en-US"/>
         </w:rPr>
         <w:t xml:space="preserve"> </w:t>
@@ -2868,12 +3036,14 @@
       <w:r>
         <w:rPr>
           <w:b/>
+          <w:highlight w:val="green"/>
           <w:lang w:val="en-US"/>
         </w:rPr>
         <w:t>image</w:t>
       </w:r>
       <w:r>
         <w:rPr>
+          <w:highlight w:val="green"/>
           <w:lang w:val="en-US"/>
         </w:rPr>
         <w:t xml:space="preserve"> as an entry for a specific contest. A user may submit more than one image for a contest</w:t>
@@ -2887,18 +3057,21 @@
           <w:numId w:val="27"/>
         </w:numPr>
         <w:rPr>
-          <w:lang w:val="en-US"/>
-        </w:rPr>
-      </w:pPr>
-      <w:r>
-        <w:rPr>
-          <w:b/>
+          <w:highlight w:val="red"/>
+          <w:lang w:val="en-US"/>
+        </w:rPr>
+      </w:pPr>
+      <w:r>
+        <w:rPr>
+          <w:b/>
+          <w:highlight w:val="red"/>
           <w:lang w:val="en-US"/>
         </w:rPr>
         <w:t>View</w:t>
       </w:r>
       <w:r>
         <w:rPr>
+          <w:highlight w:val="red"/>
           <w:lang w:val="en-US"/>
         </w:rPr>
         <w:t xml:space="preserve"> </w:t>
@@ -2906,12 +3079,14 @@
       <w:r>
         <w:rPr>
           <w:b/>
+          <w:highlight w:val="red"/>
           <w:lang w:val="en-US"/>
         </w:rPr>
         <w:t>contest</w:t>
       </w:r>
       <w:r>
         <w:rPr>
+          <w:highlight w:val="red"/>
           <w:lang w:val="en-US"/>
         </w:rPr>
         <w:t xml:space="preserve"> </w:t>
@@ -2919,12 +3094,14 @@
       <w:r>
         <w:rPr>
           <w:b/>
+          <w:highlight w:val="red"/>
           <w:lang w:val="en-US"/>
         </w:rPr>
         <w:t>results</w:t>
       </w:r>
       <w:r>
         <w:rPr>
+          <w:highlight w:val="red"/>
           <w:lang w:val="en-US"/>
         </w:rPr>
         <w:t xml:space="preserve"> – see the winner(s) of a contest</w:t>
@@ -2935,12 +3112,14 @@
         <w:jc w:val="both"/>
         <w:rPr>
           <w:b/>
-          <w:lang w:val="en-US"/>
-        </w:rPr>
-      </w:pPr>
-      <w:r>
-        <w:rPr>
-          <w:b/>
+          <w:highlight w:val="green"/>
+          <w:lang w:val="en-US"/>
+        </w:rPr>
+      </w:pPr>
+      <w:r>
+        <w:rPr>
+          <w:b/>
+          <w:highlight w:val="green"/>
           <w:lang w:val="en-US"/>
         </w:rPr>
         <w:lastRenderedPageBreak/>
@@ -2951,17 +3130,20 @@
       <w:pPr>
         <w:jc w:val="both"/>
         <w:rPr>
-          <w:lang w:val="en-US"/>
-        </w:rPr>
-      </w:pPr>
-      <w:r>
-        <w:rPr>
+          <w:highlight w:val="green"/>
+          <w:lang w:val="en-US"/>
+        </w:rPr>
+      </w:pPr>
+      <w:r>
+        <w:rPr>
+          <w:highlight w:val="green"/>
           <w:lang w:val="en-US"/>
         </w:rPr>
         <w:t>Once a user is logged in, display a menu (or some links) to the user’s contests. Create a page listing all the user’s contests and provide options for creating new contests and editing currently active contests.</w:t>
       </w:r>
       <w:r>
         <w:rPr>
+          <w:highlight w:val="green"/>
           <w:lang w:val="en-US"/>
         </w:rPr>
         <w:t xml:space="preserve"> For example, you can display all contests and have an "Edit" button. When the user presses it, a page with the contest parameters opens and the user is free to edit the contest title, details and deadlines. There can also be a "Dismiss" and a "Finalize" button, along with the "Edit" button.</w:t>
@@ -2976,18 +3158,21 @@
       </w:pPr>
       <w:r>
         <w:rPr>
+          <w:highlight w:val="green"/>
           <w:lang w:val="en-US"/>
         </w:rPr>
         <w:t>On the home page, the registered</w:t>
       </w:r>
       <w:r>
         <w:rPr>
+          <w:highlight w:val="green"/>
           <w:lang w:val="en-US"/>
         </w:rPr>
         <w:t xml:space="preserve"> </w:t>
       </w:r>
       <w:r>
         <w:rPr>
+          <w:highlight w:val="green"/>
           <w:lang w:val="en-US"/>
         </w:rPr>
         <w:t>users can also see the active contests, but now they should have the option to participate in one. If an active contest is closed and the user is not invited, they should not be able to participate in it.</w:t>
@@ -2997,11 +3182,13 @@
       <w:pPr>
         <w:pStyle w:val="Heading3"/>
         <w:rPr>
-          <w:lang w:val="en-US"/>
-        </w:rPr>
-      </w:pPr>
-      <w:r>
-        <w:rPr>
+          <w:highlight w:val="green"/>
+          <w:lang w:val="en-US"/>
+        </w:rPr>
+      </w:pPr>
+      <w:r>
+        <w:rPr>
+          <w:highlight w:val="green"/>
           <w:lang w:val="en-US"/>
         </w:rPr>
         <w:t>Administration Part</w:t>
@@ -3016,30 +3203,35 @@
       <w:r>
         <w:rPr>
           <w:b/>
+          <w:highlight w:val="green"/>
           <w:lang w:val="en-US"/>
         </w:rPr>
         <w:t>An administrator</w:t>
       </w:r>
       <w:r>
         <w:rPr>
+          <w:highlight w:val="green"/>
           <w:lang w:val="en-US"/>
         </w:rPr>
         <w:t xml:space="preserve"> shou</w:t>
       </w:r>
       <w:r>
         <w:rPr>
+          <w:highlight w:val="green"/>
           <w:lang w:val="en-US"/>
         </w:rPr>
         <w:t>ld have access to all contests, as if he / she is the contest creator. He / She can also manage other users’ profiles (excluding their own</w:t>
       </w:r>
       <w:r>
         <w:rPr>
+          <w:highlight w:val="green"/>
           <w:lang w:val="en-US"/>
         </w:rPr>
         <w:t xml:space="preserve"> profile, and excluding usernames</w:t>
       </w:r>
       <w:r>
         <w:rPr>
+          <w:highlight w:val="green"/>
           <w:lang w:val="en-US"/>
         </w:rPr>
         <w:t>). The admins can also delete pictures from contests if they think they are inappropriate.</w:t>
@@ -3053,26 +3245,38 @@
       </w:pPr>
       <w:r>
         <w:rPr>
-          <w:lang w:val="en-US"/>
-        </w:rPr>
-        <w:t xml:space="preserve">A user can be an administrator and still be able to create and take part in contests (i. e., admins have all rights that non-admins have, plus some more). An administrator </w:t>
-      </w:r>
-      <w:r>
-        <w:rPr>
-          <w:b/>
-          <w:lang w:val="en-US"/>
-        </w:rPr>
-        <w:t>cannot edit</w:t>
-      </w:r>
-      <w:r>
-        <w:rPr>
-          <w:b/>
-          <w:lang w:val="en-US"/>
-        </w:rPr>
-        <w:t xml:space="preserve"> votes</w:t>
-      </w:r>
-      <w:r>
-        <w:rPr>
+          <w:highlight w:val="green"/>
+          <w:lang w:val="en-US"/>
+        </w:rPr>
+        <w:t>A user can be an administrator and still be able to create and take part in contests (</w:t>
+      </w:r>
+      <w:proofErr w:type="spellStart"/>
+      <w:r>
+        <w:rPr>
+          <w:highlight w:val="green"/>
+          <w:lang w:val="en-US"/>
+        </w:rPr>
+        <w:t>i</w:t>
+      </w:r>
+      <w:proofErr w:type="spellEnd"/>
+      <w:r>
+        <w:rPr>
+          <w:highlight w:val="green"/>
+          <w:lang w:val="en-US"/>
+        </w:rPr>
+        <w:t xml:space="preserve">. e., admins have all rights that non-admins have, plus some more). An administrator </w:t>
+      </w:r>
+      <w:r>
+        <w:rPr>
+          <w:b/>
+          <w:highlight w:val="green"/>
+          <w:lang w:val="en-US"/>
+        </w:rPr>
+        <w:t>cannot edit votes</w:t>
+      </w:r>
+      <w:r>
+        <w:rPr>
+          <w:highlight w:val="green"/>
           <w:lang w:val="en-US"/>
         </w:rPr>
         <w:t xml:space="preserve"> for pictures.</w:t>
@@ -3082,12 +3286,14 @@
       <w:pPr>
         <w:rPr>
           <w:b/>
-          <w:lang w:val="en-US"/>
-        </w:rPr>
-      </w:pPr>
-      <w:r>
-        <w:rPr>
-          <w:b/>
+          <w:highlight w:val="green"/>
+          <w:lang w:val="en-US"/>
+        </w:rPr>
+      </w:pPr>
+      <w:r>
+        <w:rPr>
+          <w:b/>
+          <w:highlight w:val="green"/>
           <w:lang w:val="en-US"/>
         </w:rPr>
         <w:t>Design suggestion:</w:t>
@@ -3096,11 +3302,13 @@
     <w:p>
       <w:pPr>
         <w:rPr>
-          <w:lang w:val="en-US"/>
-        </w:rPr>
-      </w:pPr>
-      <w:r>
-        <w:rPr>
+          <w:highlight w:val="green"/>
+          <w:lang w:val="en-US"/>
+        </w:rPr>
+      </w:pPr>
+      <w:r>
+        <w:rPr>
+          <w:highlight w:val="green"/>
           <w:lang w:val="en-US"/>
         </w:rPr>
         <w:t>Reuse the logic (and code, if possible) for the user’s contests section. This time, display all contests and allow editing them. For a specific contest, display a "Delete Picture" button next to every picture. Be sure to ask the administrator whether they really want to delete that picture.</w:t>
@@ -3114,6 +3322,7 @@
       </w:pPr>
       <w:r>
         <w:rPr>
+          <w:highlight w:val="green"/>
           <w:lang w:val="en-US"/>
         </w:rPr>
         <w:t>For the users, you may display them in a grid (optionally, with the ability to search by username) and allow editing their personal details.</w:t>
@@ -3142,17 +3351,20 @@
         <w:spacing w:before="120" w:after="120" w:line="240" w:lineRule="auto"/>
         <w:jc w:val="both"/>
         <w:rPr>
-          <w:lang w:val="en-US"/>
-        </w:rPr>
-      </w:pPr>
-      <w:r>
-        <w:rPr>
+          <w:highlight w:val="green"/>
+          <w:lang w:val="en-US"/>
+        </w:rPr>
+      </w:pPr>
+      <w:r>
+        <w:rPr>
+          <w:highlight w:val="green"/>
           <w:lang w:val="en-US"/>
         </w:rPr>
         <w:t>Follow the best practices for OO design</w:t>
       </w:r>
       <w:r>
         <w:rPr>
+          <w:highlight w:val="green"/>
           <w:lang w:val="en-US"/>
         </w:rPr>
         <w:t xml:space="preserve"> and </w:t>
@@ -3161,24 +3373,28 @@
         <w:rPr>
           <w:b/>
           <w:bCs/>
+          <w:highlight w:val="green"/>
           <w:lang w:val="en-US"/>
         </w:rPr>
         <w:t>high-quality code</w:t>
       </w:r>
       <w:r>
         <w:rPr>
+          <w:highlight w:val="green"/>
           <w:lang w:val="en-US"/>
         </w:rPr>
         <w:t xml:space="preserve"> for the </w:t>
       </w:r>
       <w:r>
         <w:rPr>
+          <w:highlight w:val="green"/>
           <w:lang w:val="en-US"/>
         </w:rPr>
         <w:t>Web application</w:t>
       </w:r>
       <w:r>
         <w:rPr>
+          <w:highlight w:val="green"/>
           <w:lang w:val="en-US"/>
         </w:rPr>
         <w:t>:</w:t>
@@ -3193,11 +3409,13 @@
         <w:spacing w:before="120" w:after="120" w:line="240" w:lineRule="auto"/>
         <w:jc w:val="both"/>
         <w:rPr>
-          <w:lang w:val="en-US"/>
-        </w:rPr>
-      </w:pPr>
-      <w:r>
-        <w:rPr>
+          <w:highlight w:val="green"/>
+          <w:lang w:val="en-US"/>
+        </w:rPr>
+      </w:pPr>
+      <w:r>
+        <w:rPr>
+          <w:highlight w:val="green"/>
           <w:lang w:val="en-US"/>
         </w:rPr>
         <w:t>Use data encapsulation.</w:t>
@@ -3212,11 +3430,13 @@
         <w:spacing w:before="120" w:after="120" w:line="240" w:lineRule="auto"/>
         <w:jc w:val="both"/>
         <w:rPr>
-          <w:lang w:val="en-US"/>
-        </w:rPr>
-      </w:pPr>
-      <w:r>
-        <w:rPr>
+          <w:highlight w:val="green"/>
+          <w:lang w:val="en-US"/>
+        </w:rPr>
+      </w:pPr>
+      <w:r>
+        <w:rPr>
+          <w:highlight w:val="green"/>
           <w:lang w:val="en-US"/>
         </w:rPr>
         <w:t>Use exception handling properly.</w:t>
@@ -3231,11 +3451,13 @@
         <w:spacing w:before="120" w:after="120" w:line="240" w:lineRule="auto"/>
         <w:jc w:val="both"/>
         <w:rPr>
-          <w:lang w:val="en-US"/>
-        </w:rPr>
-      </w:pPr>
-      <w:r>
-        <w:rPr>
+          <w:highlight w:val="green"/>
+          <w:lang w:val="en-US"/>
+        </w:rPr>
+      </w:pPr>
+      <w:r>
+        <w:rPr>
+          <w:highlight w:val="green"/>
           <w:lang w:val="en-US"/>
         </w:rPr>
         <w:t>Use inheritance, abstraction and polymorphism properly.</w:t>
@@ -3250,11 +3472,13 @@
         <w:spacing w:before="120" w:after="120" w:line="240" w:lineRule="auto"/>
         <w:jc w:val="both"/>
         <w:rPr>
-          <w:lang w:val="en-US"/>
-        </w:rPr>
-      </w:pPr>
-      <w:r>
-        <w:rPr>
+          <w:highlight w:val="green"/>
+          <w:lang w:val="en-US"/>
+        </w:rPr>
+      </w:pPr>
+      <w:r>
+        <w:rPr>
+          <w:highlight w:val="green"/>
           <w:lang w:val="en-US"/>
         </w:rPr>
         <w:t>Follow the principles of strong cohesion and loose coupling.</w:t>
@@ -3269,11 +3493,13 @@
         <w:spacing w:before="120" w:after="120" w:line="240" w:lineRule="auto"/>
         <w:jc w:val="both"/>
         <w:rPr>
-          <w:lang w:val="en-US"/>
-        </w:rPr>
-      </w:pPr>
-      <w:r>
-        <w:rPr>
+          <w:highlight w:val="green"/>
+          <w:lang w:val="en-US"/>
+        </w:rPr>
+      </w:pPr>
+      <w:r>
+        <w:rPr>
+          <w:highlight w:val="green"/>
           <w:lang w:val="en-US"/>
         </w:rPr>
         <w:t>Correctly format and structure your code, name your identifiers and make the code readable.</w:t>
@@ -3288,35 +3514,41 @@
         <w:spacing w:before="120" w:after="120" w:line="240" w:lineRule="auto"/>
         <w:jc w:val="both"/>
         <w:rPr>
-          <w:lang w:val="en-US"/>
-        </w:rPr>
-      </w:pPr>
-      <w:r>
-        <w:rPr>
+          <w:highlight w:val="green"/>
+          <w:lang w:val="en-US"/>
+        </w:rPr>
+      </w:pPr>
+      <w:r>
+        <w:rPr>
+          <w:highlight w:val="green"/>
           <w:lang w:val="en-US"/>
         </w:rPr>
         <w:t>Well</w:t>
       </w:r>
       <w:r>
         <w:rPr>
+          <w:highlight w:val="green"/>
           <w:lang w:val="en-US"/>
         </w:rPr>
         <w:t xml:space="preserve"> looking </w:t>
       </w:r>
       <w:r>
         <w:rPr>
+          <w:highlight w:val="green"/>
           <w:lang w:val="en-US"/>
         </w:rPr>
         <w:t>user interface (</w:t>
       </w:r>
       <w:r>
         <w:rPr>
+          <w:highlight w:val="green"/>
           <w:lang w:val="en-US"/>
         </w:rPr>
         <w:t>UI</w:t>
       </w:r>
       <w:r>
         <w:rPr>
+          <w:highlight w:val="green"/>
           <w:lang w:val="en-US"/>
         </w:rPr>
         <w:t>).</w:t>
@@ -3331,11 +3563,13 @@
         <w:spacing w:before="120" w:after="120" w:line="240" w:lineRule="auto"/>
         <w:jc w:val="both"/>
         <w:rPr>
-          <w:lang w:val="en-US"/>
-        </w:rPr>
-      </w:pPr>
-      <w:r>
-        <w:rPr>
+          <w:highlight w:val="green"/>
+          <w:lang w:val="en-US"/>
+        </w:rPr>
+      </w:pPr>
+      <w:r>
+        <w:rPr>
+          <w:highlight w:val="green"/>
           <w:lang w:val="en-US"/>
         </w:rPr>
         <w:t>Good usability (easy to use UI).</w:t>
@@ -3350,35 +3584,41 @@
         <w:spacing w:before="120" w:after="120" w:line="240" w:lineRule="auto"/>
         <w:jc w:val="both"/>
         <w:rPr>
-          <w:lang w:val="en-US"/>
-        </w:rPr>
-      </w:pPr>
-      <w:r>
-        <w:rPr>
+          <w:highlight w:val="green"/>
+          <w:lang w:val="en-US"/>
+        </w:rPr>
+      </w:pPr>
+      <w:r>
+        <w:rPr>
+          <w:highlight w:val="green"/>
           <w:lang w:val="en-US"/>
         </w:rPr>
         <w:t>S</w:t>
       </w:r>
       <w:r>
         <w:rPr>
+          <w:highlight w:val="green"/>
           <w:lang w:val="en-US"/>
         </w:rPr>
         <w:t xml:space="preserve">upporting of all modern </w:t>
       </w:r>
       <w:r>
         <w:rPr>
+          <w:highlight w:val="green"/>
           <w:lang w:val="en-US"/>
         </w:rPr>
         <w:t>W</w:t>
       </w:r>
       <w:r>
         <w:rPr>
+          <w:highlight w:val="green"/>
           <w:lang w:val="en-US"/>
         </w:rPr>
         <w:t>eb browsers</w:t>
       </w:r>
       <w:r>
         <w:rPr>
+          <w:highlight w:val="green"/>
           <w:lang w:val="en-US"/>
         </w:rPr>
         <w:t>.</w:t>
@@ -3393,17 +3633,20 @@
         <w:spacing w:before="120" w:after="120" w:line="240" w:lineRule="auto"/>
         <w:jc w:val="both"/>
         <w:rPr>
-          <w:lang w:val="en-US"/>
-        </w:rPr>
-      </w:pPr>
-      <w:r>
-        <w:rPr>
+          <w:highlight w:val="green"/>
+          <w:lang w:val="en-US"/>
+        </w:rPr>
+      </w:pPr>
+      <w:r>
+        <w:rPr>
+          <w:highlight w:val="green"/>
           <w:lang w:val="en-US"/>
         </w:rPr>
         <w:t>Use caching where appropriate</w:t>
       </w:r>
       <w:r>
         <w:rPr>
+          <w:highlight w:val="green"/>
           <w:lang w:val="en-US"/>
         </w:rPr>
         <w:t>.</w:t>
@@ -3485,29 +3728,34 @@
         <w:spacing w:before="120" w:after="120" w:line="240" w:lineRule="auto"/>
         <w:jc w:val="both"/>
         <w:rPr>
-          <w:lang w:val="en-US"/>
-        </w:rPr>
-      </w:pPr>
-      <w:r>
-        <w:rPr>
+          <w:highlight w:val="green"/>
+          <w:lang w:val="en-US"/>
+        </w:rPr>
+      </w:pPr>
+      <w:r>
+        <w:rPr>
+          <w:highlight w:val="green"/>
           <w:lang w:val="en-GB"/>
         </w:rPr>
         <w:t xml:space="preserve">Submit a link to your </w:t>
       </w:r>
       <w:r>
         <w:rPr>
+          <w:highlight w:val="green"/>
           <w:lang w:val="en-GB"/>
         </w:rPr>
         <w:t xml:space="preserve">public </w:t>
       </w:r>
       <w:r>
         <w:rPr>
+          <w:highlight w:val="green"/>
           <w:lang w:val="en-GB"/>
         </w:rPr>
         <w:t xml:space="preserve">source code </w:t>
       </w:r>
       <w:r>
         <w:rPr>
+          <w:highlight w:val="green"/>
           <w:lang w:val="en-GB"/>
         </w:rPr>
         <w:t>repository.</w:t>
@@ -4908,23 +5156,25 @@
           <w:szCs w:val="18"/>
           <w:lang w:val="en-US"/>
         </w:rPr>
-        <w:t>/profile/{username}</w:t>
-      </w:r>
+        <w:t>/profile</w:t>
+      </w:r>
+      <w:proofErr w:type="gramStart"/>
       <w:r>
         <w:rPr>
           <w:sz w:val="18"/>
           <w:szCs w:val="18"/>
           <w:lang w:val="en-US"/>
         </w:rPr>
-        <w:t xml:space="preserve"> -&gt; view users profile or </w:t>
-      </w:r>
+        <w:t>/{</w:t>
+      </w:r>
+      <w:proofErr w:type="gramEnd"/>
       <w:r>
         <w:rPr>
           <w:sz w:val="18"/>
           <w:szCs w:val="18"/>
           <w:lang w:val="en-US"/>
         </w:rPr>
-        <w:t>my</w:t>
+        <w:t>username}</w:t>
       </w:r>
       <w:r>
         <w:rPr>
@@ -4932,23 +5182,39 @@
           <w:szCs w:val="18"/>
           <w:lang w:val="en-US"/>
         </w:rPr>
-        <w:t xml:space="preserve"> without id</w:t>
-      </w:r>
-    </w:p>
-    <w:p>
-      <w:pPr>
+        <w:t xml:space="preserve"> -&gt; view users profile or </w:t>
+      </w:r>
+      <w:r>
         <w:rPr>
           <w:sz w:val="18"/>
           <w:szCs w:val="18"/>
           <w:lang w:val="en-US"/>
         </w:rPr>
-      </w:pPr>
+        <w:t>my</w:t>
+      </w:r>
       <w:r>
         <w:rPr>
           <w:sz w:val="18"/>
           <w:szCs w:val="18"/>
           <w:lang w:val="en-US"/>
         </w:rPr>
+        <w:t xml:space="preserve"> without id</w:t>
+      </w:r>
+    </w:p>
+    <w:p>
+      <w:pPr>
+        <w:rPr>
+          <w:sz w:val="18"/>
+          <w:szCs w:val="18"/>
+          <w:lang w:val="en-US"/>
+        </w:rPr>
+      </w:pPr>
+      <w:r>
+        <w:rPr>
+          <w:sz w:val="18"/>
+          <w:szCs w:val="18"/>
+          <w:lang w:val="en-US"/>
+        </w:rPr>
         <w:tab/>
         <w:t>/edit</w:t>
       </w:r>
@@ -5075,33 +5341,51 @@
           <w:lang w:val="en-US"/>
         </w:rPr>
         <w:tab/>
-        <w:t>/addPhoto</w:t>
-      </w:r>
+        <w:t>/</w:t>
+      </w:r>
+      <w:proofErr w:type="spellStart"/>
       <w:r>
         <w:rPr>
           <w:sz w:val="18"/>
           <w:szCs w:val="18"/>
           <w:lang w:val="en-US"/>
         </w:rPr>
-        <w:t>/{id}</w:t>
-      </w:r>
-      <w:bookmarkStart w:id="7" w:name="_GoBack"/>
-      <w:bookmarkEnd w:id="7"/>
-    </w:p>
-    <w:p>
-      <w:pPr>
+        <w:t>addPhoto</w:t>
+      </w:r>
+      <w:proofErr w:type="spellEnd"/>
+      <w:proofErr w:type="gramStart"/>
+      <w:r>
         <w:rPr>
           <w:sz w:val="18"/>
           <w:szCs w:val="18"/>
           <w:lang w:val="en-US"/>
         </w:rPr>
-      </w:pPr>
+        <w:t>/{</w:t>
+      </w:r>
+      <w:proofErr w:type="gramEnd"/>
       <w:r>
         <w:rPr>
           <w:sz w:val="18"/>
           <w:szCs w:val="18"/>
           <w:lang w:val="en-US"/>
         </w:rPr>
+        <w:t>id}</w:t>
+      </w:r>
+    </w:p>
+    <w:p>
+      <w:pPr>
+        <w:rPr>
+          <w:sz w:val="18"/>
+          <w:szCs w:val="18"/>
+          <w:lang w:val="en-US"/>
+        </w:rPr>
+      </w:pPr>
+      <w:r>
+        <w:rPr>
+          <w:sz w:val="18"/>
+          <w:szCs w:val="18"/>
+          <w:lang w:val="en-US"/>
+        </w:rPr>
         <w:tab/>
         <w:t>/vote/id -&gt; no view</w:t>
       </w:r>
@@ -5139,23 +5423,41 @@
           <w:lang w:val="en-US"/>
         </w:rPr>
         <w:tab/>
-        <w:t>/inviteJudge/id</w:t>
-      </w:r>
-    </w:p>
-    <w:p>
-      <w:pPr>
+        <w:t>/</w:t>
+      </w:r>
+      <w:proofErr w:type="spellStart"/>
+      <w:r>
         <w:rPr>
           <w:sz w:val="18"/>
           <w:szCs w:val="18"/>
           <w:lang w:val="en-US"/>
         </w:rPr>
-      </w:pPr>
+        <w:t>inviteJudge</w:t>
+      </w:r>
+      <w:proofErr w:type="spellEnd"/>
       <w:r>
         <w:rPr>
           <w:sz w:val="18"/>
           <w:szCs w:val="18"/>
           <w:lang w:val="en-US"/>
         </w:rPr>
+        <w:t>/id</w:t>
+      </w:r>
+    </w:p>
+    <w:p>
+      <w:pPr>
+        <w:rPr>
+          <w:sz w:val="18"/>
+          <w:szCs w:val="18"/>
+          <w:lang w:val="en-US"/>
+        </w:rPr>
+      </w:pPr>
+      <w:r>
+        <w:rPr>
+          <w:sz w:val="18"/>
+          <w:szCs w:val="18"/>
+          <w:lang w:val="en-US"/>
+        </w:rPr>
         <w:tab/>
         <w:t>/finalize</w:t>
       </w:r>
@@ -5511,42 +5813,44 @@
           <w:lang w:val="en-US"/>
         </w:rPr>
         <w:tab/>
-        <w:t>/removePicture</w:t>
-      </w:r>
-    </w:p>
-    <w:p>
-      <w:pPr>
+        <w:t>/</w:t>
+      </w:r>
+      <w:proofErr w:type="spellStart"/>
+      <w:r>
         <w:rPr>
           <w:sz w:val="18"/>
           <w:szCs w:val="18"/>
           <w:lang w:val="en-US"/>
         </w:rPr>
-      </w:pPr>
-      <w:r>
+        <w:t>removePicture</w:t>
+      </w:r>
+      <w:proofErr w:type="spellEnd"/>
+    </w:p>
+    <w:p>
+      <w:pPr>
         <w:rPr>
           <w:sz w:val="18"/>
           <w:szCs w:val="18"/>
           <w:lang w:val="en-US"/>
         </w:rPr>
-        <w:t>/Admin/Pictures</w:t>
-      </w:r>
-    </w:p>
-    <w:p>
-      <w:pPr>
+      </w:pPr>
+      <w:r>
         <w:rPr>
           <w:sz w:val="18"/>
           <w:szCs w:val="18"/>
           <w:lang w:val="en-US"/>
         </w:rPr>
-      </w:pPr>
-      <w:r>
+        <w:t>/Admin/Pictures</w:t>
+      </w:r>
+    </w:p>
+    <w:p>
+      <w:pPr>
         <w:rPr>
           <w:sz w:val="18"/>
           <w:szCs w:val="18"/>
           <w:lang w:val="en-US"/>
         </w:rPr>
-        <w:tab/>
-      </w:r>
+      </w:pPr>
       <w:r>
         <w:rPr>
           <w:sz w:val="18"/>
@@ -5554,7 +5858,33 @@
           <w:lang w:val="en-US"/>
         </w:rPr>
         <w:tab/>
-        <w:t>/view -&gt; all picx with actions</w:t>
+      </w:r>
+      <w:r>
+        <w:rPr>
+          <w:sz w:val="18"/>
+          <w:szCs w:val="18"/>
+          <w:lang w:val="en-US"/>
+        </w:rPr>
+        <w:tab/>
+        <w:t xml:space="preserve">/view -&gt; all </w:t>
+      </w:r>
+      <w:proofErr w:type="spellStart"/>
+      <w:r>
+        <w:rPr>
+          <w:sz w:val="18"/>
+          <w:szCs w:val="18"/>
+          <w:lang w:val="en-US"/>
+        </w:rPr>
+        <w:t>picx</w:t>
+      </w:r>
+      <w:proofErr w:type="spellEnd"/>
+      <w:r>
+        <w:rPr>
+          <w:sz w:val="18"/>
+          <w:szCs w:val="18"/>
+          <w:lang w:val="en-US"/>
+        </w:rPr>
+        <w:t xml:space="preserve"> with actions</w:t>
       </w:r>
     </w:p>
     <w:p>
@@ -5912,7 +6242,7 @@
                               <w:szCs w:val="18"/>
                               <w:lang w:val="en-US"/>
                             </w:rPr>
-                            <w:t>6</w:t>
+                            <w:t>1</w:t>
                           </w:r>
                           <w:r>
                             <w:rPr>
@@ -6045,7 +6375,7 @@
                         <w:szCs w:val="18"/>
                         <w:lang w:val="en-US"/>
                       </w:rPr>
-                      <w:t>6</w:t>
+                      <w:t>1</w:t>
                     </w:r>
                     <w:r>
                       <w:rPr>
@@ -6938,7 +7268,7 @@
                           <wp:extent cx="200025" cy="200025"/>
                           <wp:effectExtent l="0" t="0" r="9525" b="9525"/>
                           <wp:docPr id="73" name="Picture 73" title="Software University Foundation">
-                            <a:hlinkClick xmlns:a="http://schemas.openxmlformats.org/drawingml/2006/main" r:id="rId22"/>
+                            <a:hlinkClick xmlns:a="http://schemas.openxmlformats.org/drawingml/2006/main" r:id="rId1"/>
                           </wp:docPr>
                           <wp:cNvGraphicFramePr/>
                           <a:graphic xmlns:a="http://schemas.openxmlformats.org/drawingml/2006/main">
@@ -6946,7 +7276,7 @@
                               <pic:pic xmlns:pic="http://schemas.openxmlformats.org/drawingml/2006/picture">
                                 <pic:nvPicPr>
                                   <pic:cNvPr id="94" name="Picture 4" title="Software University Foundation">
-                                    <a:hlinkClick r:id="rId22"/>
+                                    <a:hlinkClick r:id="rId1"/>
                                   </pic:cNvPr>
                                   <pic:cNvPicPr/>
                                 </pic:nvPicPr>
@@ -7472,7 +7802,7 @@
         </mc:Choice>
         <mc:Fallback>
           <w:pict>
-            <v:line w14:anchorId="04BAA30B" id="Straight Connector 1" o:spid="_x0000_s1026" style="position:absolute;flip:y;z-index:251661312;visibility:visible;mso-wrap-style:square;mso-width-percent:0;mso-height-percent:0;mso-wrap-distance-left:9pt;mso-wrap-distance-top:0;mso-wrap-distance-right:9pt;mso-wrap-distance-bottom:0;mso-position-horizontal:absolute;mso-position-horizontal-relative:text;mso-position-vertical:absolute;mso-position-vertical-relative:text;mso-width-percent:0;mso-height-percent:0;mso-width-relative:margin;mso-height-relative:margin" from="-.35pt,11.2pt" to="520.45pt,11.2pt" o:gfxdata="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" strokecolor="#f37123" strokeweight="1pt">
+            <v:line w14:anchorId="2BC1528A" id="Straight Connector 1" o:spid="_x0000_s1026" style="position:absolute;flip:y;z-index:251661312;visibility:visible;mso-wrap-style:square;mso-width-percent:0;mso-height-percent:0;mso-wrap-distance-left:9pt;mso-wrap-distance-top:0;mso-wrap-distance-right:9pt;mso-wrap-distance-bottom:0;mso-position-horizontal:absolute;mso-position-horizontal-relative:text;mso-position-vertical:absolute;mso-position-vertical-relative:text;mso-width-percent:0;mso-height-percent:0;mso-width-relative:margin;mso-height-relative:margin" from="-.35pt,11.2pt" to="520.45pt,11.2pt" o:gfxdata="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" strokecolor="#f37123" strokeweight="1pt">
               <v:stroke endcap="round"/>
             </v:line>
           </w:pict>
@@ -12219,7 +12549,7 @@
 </file>
 
 <file path=customXml/itemProps1.xml><?xml version="1.0" encoding="utf-8"?>
-<ds:datastoreItem xmlns:ds="http://schemas.openxmlformats.org/officeDocument/2006/customXml" ds:itemID="{F1249F37-5501-443C-8CB6-12124EA73AE8}">
+<ds:datastoreItem xmlns:ds="http://schemas.openxmlformats.org/officeDocument/2006/customXml" ds:itemID="{1056BAA5-C88B-44AB-AF5F-759FF105DCCB}">
   <ds:schemaRefs>
     <ds:schemaRef ds:uri="http://schemas.openxmlformats.org/officeDocument/2006/bibliography"/>
   </ds:schemaRefs>

</xml_diff>